<commit_message>
update report for lab 5
</commit_message>
<xml_diff>
--- a/Lab5/Отчёт.docx
+++ b/Lab5/Отчёт.docx
@@ -702,23 +702,21 @@
         </w:p>
         <w:p>
           <w:pPr>
-            <w:pStyle w:val="a7"/>
+            <w:pStyle w:val="11"/>
             <w:tabs>
               <w:tab w:val="left" w:pos="440"/>
-              <w:tab w:val="right" w:leader="dot" w:pos="9345"/>
+              <w:tab w:val="right" w:leader="dot" w:pos="9628"/>
             </w:tabs>
-            <w:spacing w:before="0" w:line="360" w:lineRule="auto"/>
             <w:rPr>
-              <w:rFonts w:ascii="Times New Roman" w:hAnsi="Times New Roman" w:cs="Times New Roman"/>
+              <w:rFonts w:asciiTheme="minorHAnsi" w:hAnsiTheme="minorHAnsi" w:cstheme="minorBidi"/>
               <w:noProof/>
-              <w:color w:val="000000" w:themeColor="text1"/>
               <w:sz w:val="28"/>
               <w:szCs w:val="28"/>
             </w:rPr>
           </w:pPr>
           <w:r>
             <w:rPr>
-              <w:rFonts w:ascii="Times New Roman" w:hAnsi="Times New Roman" w:cs="Times New Roman"/>
+              <w:rFonts w:eastAsiaTheme="majorEastAsia"/>
               <w:color w:val="000000" w:themeColor="text1"/>
               <w:sz w:val="28"/>
               <w:szCs w:val="28"/>
@@ -727,7 +725,6 @@
           </w:r>
           <w:r>
             <w:rPr>
-              <w:rFonts w:ascii="Times New Roman" w:hAnsi="Times New Roman" w:cs="Times New Roman"/>
               <w:color w:val="000000" w:themeColor="text1"/>
               <w:sz w:val="28"/>
               <w:szCs w:val="28"/>
@@ -736,19 +733,18 @@
           </w:r>
           <w:r>
             <w:rPr>
-              <w:rFonts w:ascii="Times New Roman" w:hAnsi="Times New Roman" w:cs="Times New Roman"/>
+              <w:rFonts w:eastAsiaTheme="majorEastAsia"/>
               <w:color w:val="000000" w:themeColor="text1"/>
               <w:sz w:val="28"/>
               <w:szCs w:val="28"/>
             </w:rPr>
             <w:fldChar w:fldCharType="separate"/>
           </w:r>
-          <w:hyperlink w:anchor="_Toc151413474" w:history="1">
-            <w:r>
-              <w:rPr>
-                <w:rFonts w:ascii="Times New Roman" w:hAnsi="Times New Roman" w:cs="Times New Roman"/>
+          <w:hyperlink w:anchor="_Toc166892209" w:history="1">
+            <w:r>
+              <w:rPr>
+                <w:rStyle w:val="a8"/>
                 <w:noProof/>
-                <w:color w:val="000000" w:themeColor="text1"/>
                 <w:sz w:val="28"/>
                 <w:szCs w:val="28"/>
               </w:rPr>
@@ -756,21 +752,26 @@
             </w:r>
             <w:r>
               <w:rPr>
-                <w:rFonts w:ascii="Times New Roman" w:hAnsi="Times New Roman" w:cs="Times New Roman"/>
+                <w:rFonts w:asciiTheme="minorHAnsi" w:hAnsiTheme="minorHAnsi" w:cstheme="minorBidi"/>
                 <w:noProof/>
-                <w:color w:val="000000" w:themeColor="text1"/>
                 <w:sz w:val="28"/>
                 <w:szCs w:val="28"/>
               </w:rPr>
               <w:tab/>
+            </w:r>
+            <w:r>
+              <w:rPr>
+                <w:rStyle w:val="a8"/>
+                <w:noProof/>
+                <w:sz w:val="28"/>
+                <w:szCs w:val="28"/>
+              </w:rPr>
               <w:t>Цель работы</w:t>
             </w:r>
             <w:r>
               <w:rPr>
-                <w:rFonts w:ascii="Times New Roman" w:hAnsi="Times New Roman" w:cs="Times New Roman"/>
                 <w:noProof/>
                 <w:webHidden/>
-                <w:color w:val="000000" w:themeColor="text1"/>
                 <w:sz w:val="28"/>
                 <w:szCs w:val="28"/>
               </w:rPr>
@@ -778,10 +779,8 @@
             </w:r>
             <w:r>
               <w:rPr>
-                <w:rFonts w:ascii="Times New Roman" w:hAnsi="Times New Roman" w:cs="Times New Roman"/>
                 <w:noProof/>
                 <w:webHidden/>
-                <w:color w:val="000000" w:themeColor="text1"/>
                 <w:sz w:val="28"/>
                 <w:szCs w:val="28"/>
               </w:rPr>
@@ -789,31 +788,25 @@
             </w:r>
             <w:r>
               <w:rPr>
-                <w:rFonts w:ascii="Times New Roman" w:hAnsi="Times New Roman" w:cs="Times New Roman"/>
                 <w:noProof/>
                 <w:webHidden/>
-                <w:color w:val="000000" w:themeColor="text1"/>
-                <w:sz w:val="28"/>
-                <w:szCs w:val="28"/>
-              </w:rPr>
-              <w:instrText xml:space="preserve"> PAGEREF _Toc151413474 \h </w:instrText>
-            </w:r>
-            <w:r>
-              <w:rPr>
-                <w:rFonts w:ascii="Times New Roman" w:hAnsi="Times New Roman" w:cs="Times New Roman"/>
+                <w:sz w:val="28"/>
+                <w:szCs w:val="28"/>
+              </w:rPr>
+              <w:instrText xml:space="preserve"> PAGEREF _Toc166892209 \h </w:instrText>
+            </w:r>
+            <w:r>
+              <w:rPr>
                 <w:noProof/>
                 <w:webHidden/>
-                <w:color w:val="000000" w:themeColor="text1"/>
-                <w:sz w:val="28"/>
-                <w:szCs w:val="28"/>
-              </w:rPr>
-            </w:r>
-            <w:r>
-              <w:rPr>
-                <w:rFonts w:ascii="Times New Roman" w:hAnsi="Times New Roman" w:cs="Times New Roman"/>
+                <w:sz w:val="28"/>
+                <w:szCs w:val="28"/>
+              </w:rPr>
+            </w:r>
+            <w:r>
+              <w:rPr>
                 <w:noProof/>
                 <w:webHidden/>
-                <w:color w:val="000000" w:themeColor="text1"/>
                 <w:sz w:val="28"/>
                 <w:szCs w:val="28"/>
               </w:rPr>
@@ -821,10 +814,8 @@
             </w:r>
             <w:r>
               <w:rPr>
-                <w:rFonts w:ascii="Times New Roman" w:hAnsi="Times New Roman" w:cs="Times New Roman"/>
                 <w:noProof/>
                 <w:webHidden/>
-                <w:color w:val="000000" w:themeColor="text1"/>
                 <w:sz w:val="28"/>
                 <w:szCs w:val="28"/>
               </w:rPr>
@@ -832,10 +823,8 @@
             </w:r>
             <w:r>
               <w:rPr>
-                <w:rFonts w:ascii="Times New Roman" w:hAnsi="Times New Roman" w:cs="Times New Roman"/>
                 <w:noProof/>
                 <w:webHidden/>
-                <w:color w:val="000000" w:themeColor="text1"/>
                 <w:sz w:val="28"/>
                 <w:szCs w:val="28"/>
               </w:rPr>
@@ -845,26 +834,23 @@
         </w:p>
         <w:p>
           <w:pPr>
-            <w:pStyle w:val="a7"/>
+            <w:pStyle w:val="11"/>
             <w:tabs>
               <w:tab w:val="left" w:pos="440"/>
-              <w:tab w:val="right" w:leader="dot" w:pos="9345"/>
+              <w:tab w:val="right" w:leader="dot" w:pos="9628"/>
             </w:tabs>
-            <w:spacing w:before="0" w:line="360" w:lineRule="auto"/>
             <w:rPr>
-              <w:rFonts w:ascii="Times New Roman" w:hAnsi="Times New Roman" w:cs="Times New Roman"/>
+              <w:rFonts w:asciiTheme="minorHAnsi" w:hAnsiTheme="minorHAnsi" w:cstheme="minorBidi"/>
               <w:noProof/>
-              <w:color w:val="000000" w:themeColor="text1"/>
               <w:sz w:val="28"/>
               <w:szCs w:val="28"/>
             </w:rPr>
           </w:pPr>
-          <w:hyperlink w:anchor="_Toc151413475" w:history="1">
-            <w:r>
-              <w:rPr>
-                <w:rFonts w:ascii="Times New Roman" w:hAnsi="Times New Roman" w:cs="Times New Roman"/>
+          <w:hyperlink w:anchor="_Toc166892210" w:history="1">
+            <w:r>
+              <w:rPr>
+                <w:rStyle w:val="a8"/>
                 <w:noProof/>
-                <w:color w:val="000000" w:themeColor="text1"/>
                 <w:sz w:val="28"/>
                 <w:szCs w:val="28"/>
               </w:rPr>
@@ -872,21 +858,26 @@
             </w:r>
             <w:r>
               <w:rPr>
-                <w:rFonts w:ascii="Times New Roman" w:hAnsi="Times New Roman" w:cs="Times New Roman"/>
+                <w:rFonts w:asciiTheme="minorHAnsi" w:hAnsiTheme="minorHAnsi" w:cstheme="minorBidi"/>
                 <w:noProof/>
-                <w:color w:val="000000" w:themeColor="text1"/>
                 <w:sz w:val="28"/>
                 <w:szCs w:val="28"/>
               </w:rPr>
               <w:tab/>
+            </w:r>
+            <w:r>
+              <w:rPr>
+                <w:rStyle w:val="a8"/>
+                <w:noProof/>
+                <w:sz w:val="28"/>
+                <w:szCs w:val="28"/>
+              </w:rPr>
               <w:t>Задача</w:t>
             </w:r>
             <w:r>
               <w:rPr>
-                <w:rFonts w:ascii="Times New Roman" w:hAnsi="Times New Roman" w:cs="Times New Roman"/>
                 <w:noProof/>
                 <w:webHidden/>
-                <w:color w:val="000000" w:themeColor="text1"/>
                 <w:sz w:val="28"/>
                 <w:szCs w:val="28"/>
               </w:rPr>
@@ -894,10 +885,8 @@
             </w:r>
             <w:r>
               <w:rPr>
-                <w:rFonts w:ascii="Times New Roman" w:hAnsi="Times New Roman" w:cs="Times New Roman"/>
                 <w:noProof/>
                 <w:webHidden/>
-                <w:color w:val="000000" w:themeColor="text1"/>
                 <w:sz w:val="28"/>
                 <w:szCs w:val="28"/>
               </w:rPr>
@@ -905,31 +894,25 @@
             </w:r>
             <w:r>
               <w:rPr>
-                <w:rFonts w:ascii="Times New Roman" w:hAnsi="Times New Roman" w:cs="Times New Roman"/>
                 <w:noProof/>
                 <w:webHidden/>
-                <w:color w:val="000000" w:themeColor="text1"/>
-                <w:sz w:val="28"/>
-                <w:szCs w:val="28"/>
-              </w:rPr>
-              <w:instrText xml:space="preserve"> PAGEREF _Toc151413475 \h </w:instrText>
-            </w:r>
-            <w:r>
-              <w:rPr>
-                <w:rFonts w:ascii="Times New Roman" w:hAnsi="Times New Roman" w:cs="Times New Roman"/>
+                <w:sz w:val="28"/>
+                <w:szCs w:val="28"/>
+              </w:rPr>
+              <w:instrText xml:space="preserve"> PAGEREF _Toc166892210 \h </w:instrText>
+            </w:r>
+            <w:r>
+              <w:rPr>
                 <w:noProof/>
                 <w:webHidden/>
-                <w:color w:val="000000" w:themeColor="text1"/>
-                <w:sz w:val="28"/>
-                <w:szCs w:val="28"/>
-              </w:rPr>
-            </w:r>
-            <w:r>
-              <w:rPr>
-                <w:rFonts w:ascii="Times New Roman" w:hAnsi="Times New Roman" w:cs="Times New Roman"/>
+                <w:sz w:val="28"/>
+                <w:szCs w:val="28"/>
+              </w:rPr>
+            </w:r>
+            <w:r>
+              <w:rPr>
                 <w:noProof/>
                 <w:webHidden/>
-                <w:color w:val="000000" w:themeColor="text1"/>
                 <w:sz w:val="28"/>
                 <w:szCs w:val="28"/>
               </w:rPr>
@@ -937,10 +920,8 @@
             </w:r>
             <w:r>
               <w:rPr>
-                <w:rFonts w:ascii="Times New Roman" w:hAnsi="Times New Roman" w:cs="Times New Roman"/>
                 <w:noProof/>
                 <w:webHidden/>
-                <w:color w:val="000000" w:themeColor="text1"/>
                 <w:sz w:val="28"/>
                 <w:szCs w:val="28"/>
               </w:rPr>
@@ -948,10 +929,8 @@
             </w:r>
             <w:r>
               <w:rPr>
-                <w:rFonts w:ascii="Times New Roman" w:hAnsi="Times New Roman" w:cs="Times New Roman"/>
                 <w:noProof/>
                 <w:webHidden/>
-                <w:color w:val="000000" w:themeColor="text1"/>
                 <w:sz w:val="28"/>
                 <w:szCs w:val="28"/>
               </w:rPr>
@@ -961,26 +940,23 @@
         </w:p>
         <w:p>
           <w:pPr>
-            <w:pStyle w:val="a7"/>
+            <w:pStyle w:val="11"/>
             <w:tabs>
               <w:tab w:val="left" w:pos="440"/>
-              <w:tab w:val="right" w:leader="dot" w:pos="9345"/>
+              <w:tab w:val="right" w:leader="dot" w:pos="9628"/>
             </w:tabs>
-            <w:spacing w:before="0" w:line="360" w:lineRule="auto"/>
             <w:rPr>
-              <w:rFonts w:ascii="Times New Roman" w:hAnsi="Times New Roman" w:cs="Times New Roman"/>
+              <w:rFonts w:asciiTheme="minorHAnsi" w:hAnsiTheme="minorHAnsi" w:cstheme="minorBidi"/>
               <w:noProof/>
-              <w:color w:val="000000" w:themeColor="text1"/>
               <w:sz w:val="28"/>
               <w:szCs w:val="28"/>
             </w:rPr>
           </w:pPr>
-          <w:hyperlink w:anchor="_Toc151413476" w:history="1">
-            <w:r>
-              <w:rPr>
-                <w:rFonts w:ascii="Times New Roman" w:hAnsi="Times New Roman" w:cs="Times New Roman"/>
+          <w:hyperlink w:anchor="_Toc166892211" w:history="1">
+            <w:r>
+              <w:rPr>
+                <w:rStyle w:val="a8"/>
                 <w:noProof/>
-                <w:color w:val="000000" w:themeColor="text1"/>
                 <w:sz w:val="28"/>
                 <w:szCs w:val="28"/>
               </w:rPr>
@@ -988,21 +964,26 @@
             </w:r>
             <w:r>
               <w:rPr>
-                <w:rFonts w:ascii="Times New Roman" w:hAnsi="Times New Roman" w:cs="Times New Roman"/>
+                <w:rFonts w:asciiTheme="minorHAnsi" w:hAnsiTheme="minorHAnsi" w:cstheme="minorBidi"/>
                 <w:noProof/>
-                <w:color w:val="000000" w:themeColor="text1"/>
                 <w:sz w:val="28"/>
                 <w:szCs w:val="28"/>
               </w:rPr>
               <w:tab/>
+            </w:r>
+            <w:r>
+              <w:rPr>
+                <w:rStyle w:val="a8"/>
+                <w:noProof/>
+                <w:sz w:val="28"/>
+                <w:szCs w:val="28"/>
+              </w:rPr>
               <w:t>Теоретическая часть</w:t>
             </w:r>
             <w:r>
               <w:rPr>
-                <w:rFonts w:ascii="Times New Roman" w:hAnsi="Times New Roman" w:cs="Times New Roman"/>
                 <w:noProof/>
                 <w:webHidden/>
-                <w:color w:val="000000" w:themeColor="text1"/>
                 <w:sz w:val="28"/>
                 <w:szCs w:val="28"/>
               </w:rPr>
@@ -1010,10 +991,8 @@
             </w:r>
             <w:r>
               <w:rPr>
-                <w:rFonts w:ascii="Times New Roman" w:hAnsi="Times New Roman" w:cs="Times New Roman"/>
                 <w:noProof/>
                 <w:webHidden/>
-                <w:color w:val="000000" w:themeColor="text1"/>
                 <w:sz w:val="28"/>
                 <w:szCs w:val="28"/>
               </w:rPr>
@@ -1021,31 +1000,25 @@
             </w:r>
             <w:r>
               <w:rPr>
-                <w:rFonts w:ascii="Times New Roman" w:hAnsi="Times New Roman" w:cs="Times New Roman"/>
                 <w:noProof/>
                 <w:webHidden/>
-                <w:color w:val="000000" w:themeColor="text1"/>
-                <w:sz w:val="28"/>
-                <w:szCs w:val="28"/>
-              </w:rPr>
-              <w:instrText xml:space="preserve"> PAGEREF _Toc151413476 \h </w:instrText>
-            </w:r>
-            <w:r>
-              <w:rPr>
-                <w:rFonts w:ascii="Times New Roman" w:hAnsi="Times New Roman" w:cs="Times New Roman"/>
+                <w:sz w:val="28"/>
+                <w:szCs w:val="28"/>
+              </w:rPr>
+              <w:instrText xml:space="preserve"> PAGEREF _Toc166892211 \h </w:instrText>
+            </w:r>
+            <w:r>
+              <w:rPr>
                 <w:noProof/>
                 <w:webHidden/>
-                <w:color w:val="000000" w:themeColor="text1"/>
-                <w:sz w:val="28"/>
-                <w:szCs w:val="28"/>
-              </w:rPr>
-            </w:r>
-            <w:r>
-              <w:rPr>
-                <w:rFonts w:ascii="Times New Roman" w:hAnsi="Times New Roman" w:cs="Times New Roman"/>
+                <w:sz w:val="28"/>
+                <w:szCs w:val="28"/>
+              </w:rPr>
+            </w:r>
+            <w:r>
+              <w:rPr>
                 <w:noProof/>
                 <w:webHidden/>
-                <w:color w:val="000000" w:themeColor="text1"/>
                 <w:sz w:val="28"/>
                 <w:szCs w:val="28"/>
               </w:rPr>
@@ -1053,10 +1026,8 @@
             </w:r>
             <w:r>
               <w:rPr>
-                <w:rFonts w:ascii="Times New Roman" w:hAnsi="Times New Roman" w:cs="Times New Roman"/>
                 <w:noProof/>
                 <w:webHidden/>
-                <w:color w:val="000000" w:themeColor="text1"/>
                 <w:sz w:val="28"/>
                 <w:szCs w:val="28"/>
               </w:rPr>
@@ -1064,10 +1035,8 @@
             </w:r>
             <w:r>
               <w:rPr>
-                <w:rFonts w:ascii="Times New Roman" w:hAnsi="Times New Roman" w:cs="Times New Roman"/>
                 <w:noProof/>
                 <w:webHidden/>
-                <w:color w:val="000000" w:themeColor="text1"/>
                 <w:sz w:val="28"/>
                 <w:szCs w:val="28"/>
               </w:rPr>
@@ -1077,26 +1046,23 @@
         </w:p>
         <w:p>
           <w:pPr>
-            <w:pStyle w:val="a7"/>
+            <w:pStyle w:val="11"/>
             <w:tabs>
               <w:tab w:val="left" w:pos="440"/>
-              <w:tab w:val="right" w:leader="dot" w:pos="9345"/>
+              <w:tab w:val="right" w:leader="dot" w:pos="9628"/>
             </w:tabs>
-            <w:spacing w:before="0" w:line="360" w:lineRule="auto"/>
             <w:rPr>
-              <w:rFonts w:ascii="Times New Roman" w:hAnsi="Times New Roman" w:cs="Times New Roman"/>
+              <w:rFonts w:asciiTheme="minorHAnsi" w:hAnsiTheme="minorHAnsi" w:cstheme="minorBidi"/>
               <w:noProof/>
-              <w:color w:val="000000" w:themeColor="text1"/>
               <w:sz w:val="28"/>
               <w:szCs w:val="28"/>
             </w:rPr>
           </w:pPr>
-          <w:hyperlink w:anchor="_Toc151413477" w:history="1">
-            <w:r>
-              <w:rPr>
-                <w:rFonts w:ascii="Times New Roman" w:hAnsi="Times New Roman" w:cs="Times New Roman"/>
+          <w:hyperlink w:anchor="_Toc166892212" w:history="1">
+            <w:r>
+              <w:rPr>
+                <w:rStyle w:val="a8"/>
                 <w:noProof/>
-                <w:color w:val="000000" w:themeColor="text1"/>
                 <w:sz w:val="28"/>
                 <w:szCs w:val="28"/>
               </w:rPr>
@@ -1104,21 +1070,26 @@
             </w:r>
             <w:r>
               <w:rPr>
-                <w:rFonts w:ascii="Times New Roman" w:hAnsi="Times New Roman" w:cs="Times New Roman"/>
+                <w:rFonts w:asciiTheme="minorHAnsi" w:hAnsiTheme="minorHAnsi" w:cstheme="minorBidi"/>
                 <w:noProof/>
-                <w:color w:val="000000" w:themeColor="text1"/>
                 <w:sz w:val="28"/>
                 <w:szCs w:val="28"/>
               </w:rPr>
               <w:tab/>
+            </w:r>
+            <w:r>
+              <w:rPr>
+                <w:rStyle w:val="a8"/>
+                <w:noProof/>
+                <w:sz w:val="28"/>
+                <w:szCs w:val="28"/>
+              </w:rPr>
               <w:t>Описание алгоритма</w:t>
             </w:r>
             <w:r>
               <w:rPr>
-                <w:rFonts w:ascii="Times New Roman" w:hAnsi="Times New Roman" w:cs="Times New Roman"/>
                 <w:noProof/>
                 <w:webHidden/>
-                <w:color w:val="000000" w:themeColor="text1"/>
                 <w:sz w:val="28"/>
                 <w:szCs w:val="28"/>
               </w:rPr>
@@ -1126,10 +1097,8 @@
             </w:r>
             <w:r>
               <w:rPr>
-                <w:rFonts w:ascii="Times New Roman" w:hAnsi="Times New Roman" w:cs="Times New Roman"/>
                 <w:noProof/>
                 <w:webHidden/>
-                <w:color w:val="000000" w:themeColor="text1"/>
                 <w:sz w:val="28"/>
                 <w:szCs w:val="28"/>
               </w:rPr>
@@ -1137,31 +1106,25 @@
             </w:r>
             <w:r>
               <w:rPr>
-                <w:rFonts w:ascii="Times New Roman" w:hAnsi="Times New Roman" w:cs="Times New Roman"/>
                 <w:noProof/>
                 <w:webHidden/>
-                <w:color w:val="000000" w:themeColor="text1"/>
-                <w:sz w:val="28"/>
-                <w:szCs w:val="28"/>
-              </w:rPr>
-              <w:instrText xml:space="preserve"> PAGEREF _Toc151413477 \h </w:instrText>
-            </w:r>
-            <w:r>
-              <w:rPr>
-                <w:rFonts w:ascii="Times New Roman" w:hAnsi="Times New Roman" w:cs="Times New Roman"/>
+                <w:sz w:val="28"/>
+                <w:szCs w:val="28"/>
+              </w:rPr>
+              <w:instrText xml:space="preserve"> PAGEREF _Toc166892212 \h </w:instrText>
+            </w:r>
+            <w:r>
+              <w:rPr>
                 <w:noProof/>
                 <w:webHidden/>
-                <w:color w:val="000000" w:themeColor="text1"/>
-                <w:sz w:val="28"/>
-                <w:szCs w:val="28"/>
-              </w:rPr>
-            </w:r>
-            <w:r>
-              <w:rPr>
-                <w:rFonts w:ascii="Times New Roman" w:hAnsi="Times New Roman" w:cs="Times New Roman"/>
+                <w:sz w:val="28"/>
+                <w:szCs w:val="28"/>
+              </w:rPr>
+            </w:r>
+            <w:r>
+              <w:rPr>
                 <w:noProof/>
                 <w:webHidden/>
-                <w:color w:val="000000" w:themeColor="text1"/>
                 <w:sz w:val="28"/>
                 <w:szCs w:val="28"/>
               </w:rPr>
@@ -1169,21 +1132,17 @@
             </w:r>
             <w:r>
               <w:rPr>
-                <w:rFonts w:ascii="Times New Roman" w:hAnsi="Times New Roman" w:cs="Times New Roman"/>
                 <w:noProof/>
                 <w:webHidden/>
-                <w:color w:val="000000" w:themeColor="text1"/>
-                <w:sz w:val="28"/>
-                <w:szCs w:val="28"/>
-              </w:rPr>
-              <w:t>1</w:t>
-            </w:r>
-            <w:r>
-              <w:rPr>
-                <w:rFonts w:ascii="Times New Roman" w:hAnsi="Times New Roman" w:cs="Times New Roman"/>
+                <w:sz w:val="28"/>
+                <w:szCs w:val="28"/>
+              </w:rPr>
+              <w:t>2</w:t>
+            </w:r>
+            <w:r>
+              <w:rPr>
                 <w:noProof/>
                 <w:webHidden/>
-                <w:color w:val="000000" w:themeColor="text1"/>
                 <w:sz w:val="28"/>
                 <w:szCs w:val="28"/>
               </w:rPr>
@@ -1193,26 +1152,23 @@
         </w:p>
         <w:p>
           <w:pPr>
-            <w:pStyle w:val="a7"/>
+            <w:pStyle w:val="11"/>
             <w:tabs>
               <w:tab w:val="left" w:pos="440"/>
-              <w:tab w:val="right" w:leader="dot" w:pos="9345"/>
+              <w:tab w:val="right" w:leader="dot" w:pos="9628"/>
             </w:tabs>
-            <w:spacing w:before="0" w:line="360" w:lineRule="auto"/>
             <w:rPr>
-              <w:rFonts w:ascii="Times New Roman" w:hAnsi="Times New Roman" w:cs="Times New Roman"/>
+              <w:rFonts w:asciiTheme="minorHAnsi" w:hAnsiTheme="minorHAnsi" w:cstheme="minorBidi"/>
               <w:noProof/>
-              <w:color w:val="000000" w:themeColor="text1"/>
               <w:sz w:val="28"/>
               <w:szCs w:val="28"/>
             </w:rPr>
           </w:pPr>
-          <w:hyperlink w:anchor="_Toc151413478" w:history="1">
-            <w:r>
-              <w:rPr>
-                <w:rFonts w:ascii="Times New Roman" w:hAnsi="Times New Roman" w:cs="Times New Roman"/>
+          <w:hyperlink w:anchor="_Toc166892213" w:history="1">
+            <w:r>
+              <w:rPr>
+                <w:rStyle w:val="a8"/>
                 <w:noProof/>
-                <w:color w:val="000000" w:themeColor="text1"/>
                 <w:sz w:val="28"/>
                 <w:szCs w:val="28"/>
               </w:rPr>
@@ -1220,21 +1176,26 @@
             </w:r>
             <w:r>
               <w:rPr>
-                <w:rFonts w:ascii="Times New Roman" w:hAnsi="Times New Roman" w:cs="Times New Roman"/>
+                <w:rFonts w:asciiTheme="minorHAnsi" w:hAnsiTheme="minorHAnsi" w:cstheme="minorBidi"/>
                 <w:noProof/>
-                <w:color w:val="000000" w:themeColor="text1"/>
                 <w:sz w:val="28"/>
                 <w:szCs w:val="28"/>
               </w:rPr>
               <w:tab/>
+            </w:r>
+            <w:r>
+              <w:rPr>
+                <w:rStyle w:val="a8"/>
+                <w:noProof/>
+                <w:sz w:val="28"/>
+                <w:szCs w:val="28"/>
+              </w:rPr>
               <w:t>Описание программы</w:t>
             </w:r>
             <w:r>
               <w:rPr>
-                <w:rFonts w:ascii="Times New Roman" w:hAnsi="Times New Roman" w:cs="Times New Roman"/>
                 <w:noProof/>
                 <w:webHidden/>
-                <w:color w:val="000000" w:themeColor="text1"/>
                 <w:sz w:val="28"/>
                 <w:szCs w:val="28"/>
               </w:rPr>
@@ -1242,10 +1203,8 @@
             </w:r>
             <w:r>
               <w:rPr>
-                <w:rFonts w:ascii="Times New Roman" w:hAnsi="Times New Roman" w:cs="Times New Roman"/>
                 <w:noProof/>
                 <w:webHidden/>
-                <w:color w:val="000000" w:themeColor="text1"/>
                 <w:sz w:val="28"/>
                 <w:szCs w:val="28"/>
               </w:rPr>
@@ -1253,31 +1212,25 @@
             </w:r>
             <w:r>
               <w:rPr>
-                <w:rFonts w:ascii="Times New Roman" w:hAnsi="Times New Roman" w:cs="Times New Roman"/>
                 <w:noProof/>
                 <w:webHidden/>
-                <w:color w:val="000000" w:themeColor="text1"/>
-                <w:sz w:val="28"/>
-                <w:szCs w:val="28"/>
-              </w:rPr>
-              <w:instrText xml:space="preserve"> PAGEREF _Toc151413478 \h </w:instrText>
-            </w:r>
-            <w:r>
-              <w:rPr>
-                <w:rFonts w:ascii="Times New Roman" w:hAnsi="Times New Roman" w:cs="Times New Roman"/>
+                <w:sz w:val="28"/>
+                <w:szCs w:val="28"/>
+              </w:rPr>
+              <w:instrText xml:space="preserve"> PAGEREF _Toc166892213 \h </w:instrText>
+            </w:r>
+            <w:r>
+              <w:rPr>
                 <w:noProof/>
                 <w:webHidden/>
-                <w:color w:val="000000" w:themeColor="text1"/>
-                <w:sz w:val="28"/>
-                <w:szCs w:val="28"/>
-              </w:rPr>
-            </w:r>
-            <w:r>
-              <w:rPr>
-                <w:rFonts w:ascii="Times New Roman" w:hAnsi="Times New Roman" w:cs="Times New Roman"/>
+                <w:sz w:val="28"/>
+                <w:szCs w:val="28"/>
+              </w:rPr>
+            </w:r>
+            <w:r>
+              <w:rPr>
                 <w:noProof/>
                 <w:webHidden/>
-                <w:color w:val="000000" w:themeColor="text1"/>
                 <w:sz w:val="28"/>
                 <w:szCs w:val="28"/>
               </w:rPr>
@@ -1285,21 +1238,17 @@
             </w:r>
             <w:r>
               <w:rPr>
-                <w:rFonts w:ascii="Times New Roman" w:hAnsi="Times New Roman" w:cs="Times New Roman"/>
                 <w:noProof/>
                 <w:webHidden/>
-                <w:color w:val="000000" w:themeColor="text1"/>
-                <w:sz w:val="28"/>
-                <w:szCs w:val="28"/>
-              </w:rPr>
-              <w:t>3</w:t>
-            </w:r>
-            <w:r>
-              <w:rPr>
-                <w:rFonts w:ascii="Times New Roman" w:hAnsi="Times New Roman" w:cs="Times New Roman"/>
+                <w:sz w:val="28"/>
+                <w:szCs w:val="28"/>
+              </w:rPr>
+              <w:t>4</w:t>
+            </w:r>
+            <w:r>
+              <w:rPr>
                 <w:noProof/>
                 <w:webHidden/>
-                <w:color w:val="000000" w:themeColor="text1"/>
                 <w:sz w:val="28"/>
                 <w:szCs w:val="28"/>
               </w:rPr>
@@ -1312,21 +1261,20 @@
             <w:pStyle w:val="21"/>
             <w:tabs>
               <w:tab w:val="left" w:pos="880"/>
-              <w:tab w:val="right" w:leader="dot" w:pos="9345"/>
+              <w:tab w:val="right" w:leader="dot" w:pos="9628"/>
             </w:tabs>
-            <w:spacing w:line="360" w:lineRule="auto"/>
             <w:rPr>
+              <w:rFonts w:asciiTheme="minorHAnsi" w:hAnsiTheme="minorHAnsi" w:cstheme="minorBidi"/>
               <w:noProof/>
-              <w:color w:val="000000" w:themeColor="text1"/>
               <w:sz w:val="28"/>
               <w:szCs w:val="28"/>
             </w:rPr>
           </w:pPr>
-          <w:hyperlink w:anchor="_Toc151413479" w:history="1">
-            <w:r>
-              <w:rPr>
+          <w:hyperlink w:anchor="_Toc166892214" w:history="1">
+            <w:r>
+              <w:rPr>
+                <w:rStyle w:val="a8"/>
                 <w:noProof/>
-                <w:color w:val="000000" w:themeColor="text1"/>
                 <w:sz w:val="28"/>
                 <w:szCs w:val="28"/>
               </w:rPr>
@@ -1334,19 +1282,26 @@
             </w:r>
             <w:r>
               <w:rPr>
+                <w:rFonts w:asciiTheme="minorHAnsi" w:hAnsiTheme="minorHAnsi" w:cstheme="minorBidi"/>
                 <w:noProof/>
-                <w:color w:val="000000" w:themeColor="text1"/>
                 <w:sz w:val="28"/>
                 <w:szCs w:val="28"/>
               </w:rPr>
               <w:tab/>
+            </w:r>
+            <w:r>
+              <w:rPr>
+                <w:rStyle w:val="a8"/>
+                <w:noProof/>
+                <w:sz w:val="28"/>
+                <w:szCs w:val="28"/>
+              </w:rPr>
               <w:t>Описание классов</w:t>
             </w:r>
             <w:r>
               <w:rPr>
                 <w:noProof/>
                 <w:webHidden/>
-                <w:color w:val="000000" w:themeColor="text1"/>
                 <w:sz w:val="28"/>
                 <w:szCs w:val="28"/>
               </w:rPr>
@@ -1356,7 +1311,6 @@
               <w:rPr>
                 <w:noProof/>
                 <w:webHidden/>
-                <w:color w:val="000000" w:themeColor="text1"/>
                 <w:sz w:val="28"/>
                 <w:szCs w:val="28"/>
               </w:rPr>
@@ -1366,17 +1320,15 @@
               <w:rPr>
                 <w:noProof/>
                 <w:webHidden/>
-                <w:color w:val="000000" w:themeColor="text1"/>
-                <w:sz w:val="28"/>
-                <w:szCs w:val="28"/>
-              </w:rPr>
-              <w:instrText xml:space="preserve"> PAGEREF _Toc151413479 \h </w:instrText>
+                <w:sz w:val="28"/>
+                <w:szCs w:val="28"/>
+              </w:rPr>
+              <w:instrText xml:space="preserve"> PAGEREF _Toc166892214 \h </w:instrText>
             </w:r>
             <w:r>
               <w:rPr>
                 <w:noProof/>
                 <w:webHidden/>
-                <w:color w:val="000000" w:themeColor="text1"/>
                 <w:sz w:val="28"/>
                 <w:szCs w:val="28"/>
               </w:rPr>
@@ -1385,7 +1337,6 @@
               <w:rPr>
                 <w:noProof/>
                 <w:webHidden/>
-                <w:color w:val="000000" w:themeColor="text1"/>
                 <w:sz w:val="28"/>
                 <w:szCs w:val="28"/>
               </w:rPr>
@@ -1395,17 +1346,15 @@
               <w:rPr>
                 <w:noProof/>
                 <w:webHidden/>
-                <w:color w:val="000000" w:themeColor="text1"/>
-                <w:sz w:val="28"/>
-                <w:szCs w:val="28"/>
-              </w:rPr>
-              <w:t>3</w:t>
+                <w:sz w:val="28"/>
+                <w:szCs w:val="28"/>
+              </w:rPr>
+              <w:t>4</w:t>
             </w:r>
             <w:r>
               <w:rPr>
                 <w:noProof/>
                 <w:webHidden/>
-                <w:color w:val="000000" w:themeColor="text1"/>
                 <w:sz w:val="28"/>
                 <w:szCs w:val="28"/>
               </w:rPr>
@@ -1418,21 +1367,20 @@
             <w:pStyle w:val="21"/>
             <w:tabs>
               <w:tab w:val="left" w:pos="880"/>
-              <w:tab w:val="right" w:leader="dot" w:pos="9345"/>
+              <w:tab w:val="right" w:leader="dot" w:pos="9628"/>
             </w:tabs>
-            <w:spacing w:line="360" w:lineRule="auto"/>
             <w:rPr>
+              <w:rFonts w:asciiTheme="minorHAnsi" w:hAnsiTheme="minorHAnsi" w:cstheme="minorBidi"/>
               <w:noProof/>
-              <w:color w:val="000000" w:themeColor="text1"/>
               <w:sz w:val="28"/>
               <w:szCs w:val="28"/>
             </w:rPr>
           </w:pPr>
-          <w:hyperlink w:anchor="_Toc151413480" w:history="1">
-            <w:r>
-              <w:rPr>
+          <w:hyperlink w:anchor="_Toc166892215" w:history="1">
+            <w:r>
+              <w:rPr>
+                <w:rStyle w:val="a8"/>
                 <w:noProof/>
-                <w:color w:val="000000" w:themeColor="text1"/>
                 <w:sz w:val="28"/>
                 <w:szCs w:val="28"/>
               </w:rPr>
@@ -1440,19 +1388,26 @@
             </w:r>
             <w:r>
               <w:rPr>
+                <w:rFonts w:asciiTheme="minorHAnsi" w:hAnsiTheme="minorHAnsi" w:cstheme="minorBidi"/>
                 <w:noProof/>
-                <w:color w:val="000000" w:themeColor="text1"/>
                 <w:sz w:val="28"/>
                 <w:szCs w:val="28"/>
               </w:rPr>
               <w:tab/>
+            </w:r>
+            <w:r>
+              <w:rPr>
+                <w:rStyle w:val="a8"/>
+                <w:noProof/>
+                <w:sz w:val="28"/>
+                <w:szCs w:val="28"/>
+              </w:rPr>
               <w:t>Описание функций</w:t>
             </w:r>
             <w:r>
               <w:rPr>
                 <w:noProof/>
                 <w:webHidden/>
-                <w:color w:val="000000" w:themeColor="text1"/>
                 <w:sz w:val="28"/>
                 <w:szCs w:val="28"/>
               </w:rPr>
@@ -1462,7 +1417,6 @@
               <w:rPr>
                 <w:noProof/>
                 <w:webHidden/>
-                <w:color w:val="000000" w:themeColor="text1"/>
                 <w:sz w:val="28"/>
                 <w:szCs w:val="28"/>
               </w:rPr>
@@ -1472,17 +1426,15 @@
               <w:rPr>
                 <w:noProof/>
                 <w:webHidden/>
-                <w:color w:val="000000" w:themeColor="text1"/>
-                <w:sz w:val="28"/>
-                <w:szCs w:val="28"/>
-              </w:rPr>
-              <w:instrText xml:space="preserve"> PAGEREF _Toc151413480 \h </w:instrText>
+                <w:sz w:val="28"/>
+                <w:szCs w:val="28"/>
+              </w:rPr>
+              <w:instrText xml:space="preserve"> PAGEREF _Toc166892215 \h </w:instrText>
             </w:r>
             <w:r>
               <w:rPr>
                 <w:noProof/>
                 <w:webHidden/>
-                <w:color w:val="000000" w:themeColor="text1"/>
                 <w:sz w:val="28"/>
                 <w:szCs w:val="28"/>
               </w:rPr>
@@ -1491,7 +1443,6 @@
               <w:rPr>
                 <w:noProof/>
                 <w:webHidden/>
-                <w:color w:val="000000" w:themeColor="text1"/>
                 <w:sz w:val="28"/>
                 <w:szCs w:val="28"/>
               </w:rPr>
@@ -1501,17 +1452,15 @@
               <w:rPr>
                 <w:noProof/>
                 <w:webHidden/>
-                <w:color w:val="000000" w:themeColor="text1"/>
-                <w:sz w:val="28"/>
-                <w:szCs w:val="28"/>
-              </w:rPr>
-              <w:t>3</w:t>
+                <w:sz w:val="28"/>
+                <w:szCs w:val="28"/>
+              </w:rPr>
+              <w:t>4</w:t>
             </w:r>
             <w:r>
               <w:rPr>
                 <w:noProof/>
                 <w:webHidden/>
-                <w:color w:val="000000" w:themeColor="text1"/>
                 <w:sz w:val="28"/>
                 <w:szCs w:val="28"/>
               </w:rPr>
@@ -1521,44 +1470,50 @@
         </w:p>
         <w:p>
           <w:pPr>
-            <w:pStyle w:val="21"/>
+            <w:pStyle w:val="11"/>
             <w:tabs>
-              <w:tab w:val="left" w:pos="880"/>
-              <w:tab w:val="right" w:leader="dot" w:pos="9345"/>
+              <w:tab w:val="left" w:pos="440"/>
+              <w:tab w:val="right" w:leader="dot" w:pos="9628"/>
             </w:tabs>
-            <w:spacing w:line="360" w:lineRule="auto"/>
             <w:rPr>
+              <w:rFonts w:asciiTheme="minorHAnsi" w:hAnsiTheme="minorHAnsi" w:cstheme="minorBidi"/>
               <w:noProof/>
-              <w:color w:val="000000" w:themeColor="text1"/>
               <w:sz w:val="28"/>
               <w:szCs w:val="28"/>
             </w:rPr>
           </w:pPr>
-          <w:hyperlink w:anchor="_Toc151413481" w:history="1">
-            <w:r>
-              <w:rPr>
+          <w:hyperlink w:anchor="_Toc166892216" w:history="1">
+            <w:r>
+              <w:rPr>
+                <w:rStyle w:val="a8"/>
                 <w:noProof/>
-                <w:color w:val="000000" w:themeColor="text1"/>
-                <w:sz w:val="28"/>
-                <w:szCs w:val="28"/>
-              </w:rPr>
-              <w:t xml:space="preserve">5.3. </w:t>
-            </w:r>
-            <w:r>
-              <w:rPr>
+                <w:sz w:val="28"/>
+                <w:szCs w:val="28"/>
+              </w:rPr>
+              <w:t>6.</w:t>
+            </w:r>
+            <w:r>
+              <w:rPr>
+                <w:rFonts w:asciiTheme="minorHAnsi" w:hAnsiTheme="minorHAnsi" w:cstheme="minorBidi"/>
                 <w:noProof/>
-                <w:color w:val="000000" w:themeColor="text1"/>
                 <w:sz w:val="28"/>
                 <w:szCs w:val="28"/>
               </w:rPr>
               <w:tab/>
-              <w:t>Описание переменных</w:t>
+            </w:r>
+            <w:r>
+              <w:rPr>
+                <w:rStyle w:val="a8"/>
+                <w:noProof/>
+                <w:sz w:val="28"/>
+                <w:szCs w:val="28"/>
+              </w:rPr>
+              <w:t>Рекомендации пользователю</w:t>
             </w:r>
             <w:r>
               <w:rPr>
                 <w:noProof/>
                 <w:webHidden/>
-                <w:color w:val="000000" w:themeColor="text1"/>
                 <w:sz w:val="28"/>
                 <w:szCs w:val="28"/>
               </w:rPr>
@@ -1568,7 +1523,6 @@
               <w:rPr>
                 <w:noProof/>
                 <w:webHidden/>
-                <w:color w:val="000000" w:themeColor="text1"/>
                 <w:sz w:val="28"/>
                 <w:szCs w:val="28"/>
               </w:rPr>
@@ -1578,17 +1532,15 @@
               <w:rPr>
                 <w:noProof/>
                 <w:webHidden/>
-                <w:color w:val="000000" w:themeColor="text1"/>
-                <w:sz w:val="28"/>
-                <w:szCs w:val="28"/>
-              </w:rPr>
-              <w:instrText xml:space="preserve"> PAGEREF _Toc151413481 \h </w:instrText>
+                <w:sz w:val="28"/>
+                <w:szCs w:val="28"/>
+              </w:rPr>
+              <w:instrText xml:space="preserve"> PAGEREF _Toc166892216 \h </w:instrText>
             </w:r>
             <w:r>
               <w:rPr>
                 <w:noProof/>
                 <w:webHidden/>
-                <w:color w:val="000000" w:themeColor="text1"/>
                 <w:sz w:val="28"/>
                 <w:szCs w:val="28"/>
               </w:rPr>
@@ -1597,7 +1549,6 @@
               <w:rPr>
                 <w:noProof/>
                 <w:webHidden/>
-                <w:color w:val="000000" w:themeColor="text1"/>
                 <w:sz w:val="28"/>
                 <w:szCs w:val="28"/>
               </w:rPr>
@@ -1607,17 +1558,15 @@
               <w:rPr>
                 <w:noProof/>
                 <w:webHidden/>
-                <w:color w:val="000000" w:themeColor="text1"/>
-                <w:sz w:val="28"/>
-                <w:szCs w:val="28"/>
-              </w:rPr>
-              <w:t>4</w:t>
+                <w:sz w:val="28"/>
+                <w:szCs w:val="28"/>
+              </w:rPr>
+              <w:t>5</w:t>
             </w:r>
             <w:r>
               <w:rPr>
                 <w:noProof/>
                 <w:webHidden/>
-                <w:color w:val="000000" w:themeColor="text1"/>
                 <w:sz w:val="28"/>
                 <w:szCs w:val="28"/>
               </w:rPr>
@@ -1627,48 +1576,50 @@
         </w:p>
         <w:p>
           <w:pPr>
-            <w:pStyle w:val="a7"/>
+            <w:pStyle w:val="11"/>
             <w:tabs>
               <w:tab w:val="left" w:pos="440"/>
-              <w:tab w:val="right" w:leader="dot" w:pos="9345"/>
+              <w:tab w:val="right" w:leader="dot" w:pos="9628"/>
             </w:tabs>
-            <w:spacing w:before="0" w:line="360" w:lineRule="auto"/>
             <w:rPr>
-              <w:rFonts w:ascii="Times New Roman" w:hAnsi="Times New Roman" w:cs="Times New Roman"/>
+              <w:rFonts w:asciiTheme="minorHAnsi" w:hAnsiTheme="minorHAnsi" w:cstheme="minorBidi"/>
               <w:noProof/>
-              <w:color w:val="000000" w:themeColor="text1"/>
               <w:sz w:val="28"/>
               <w:szCs w:val="28"/>
             </w:rPr>
           </w:pPr>
-          <w:hyperlink w:anchor="_Toc151413482" w:history="1">
-            <w:r>
-              <w:rPr>
-                <w:rFonts w:ascii="Times New Roman" w:hAnsi="Times New Roman" w:cs="Times New Roman"/>
+          <w:hyperlink w:anchor="_Toc166892217" w:history="1">
+            <w:r>
+              <w:rPr>
+                <w:rStyle w:val="a8"/>
                 <w:noProof/>
-                <w:color w:val="000000" w:themeColor="text1"/>
-                <w:sz w:val="28"/>
-                <w:szCs w:val="28"/>
-              </w:rPr>
-              <w:t>6.</w:t>
-            </w:r>
-            <w:r>
-              <w:rPr>
-                <w:rFonts w:ascii="Times New Roman" w:hAnsi="Times New Roman" w:cs="Times New Roman"/>
+                <w:sz w:val="28"/>
+                <w:szCs w:val="28"/>
+              </w:rPr>
+              <w:t>7.</w:t>
+            </w:r>
+            <w:r>
+              <w:rPr>
+                <w:rFonts w:asciiTheme="minorHAnsi" w:hAnsiTheme="minorHAnsi" w:cstheme="minorBidi"/>
                 <w:noProof/>
-                <w:color w:val="000000" w:themeColor="text1"/>
                 <w:sz w:val="28"/>
                 <w:szCs w:val="28"/>
               </w:rPr>
               <w:tab/>
-              <w:t>Рекомендации пользователю</w:t>
-            </w:r>
-            <w:r>
-              <w:rPr>
-                <w:rFonts w:ascii="Times New Roman" w:hAnsi="Times New Roman" w:cs="Times New Roman"/>
+            </w:r>
+            <w:r>
+              <w:rPr>
+                <w:rStyle w:val="a8"/>
+                <w:noProof/>
+                <w:sz w:val="28"/>
+                <w:szCs w:val="28"/>
+              </w:rPr>
+              <w:t>Рекомендации программисту</w:t>
+            </w:r>
+            <w:r>
+              <w:rPr>
                 <w:noProof/>
                 <w:webHidden/>
-                <w:color w:val="000000" w:themeColor="text1"/>
                 <w:sz w:val="28"/>
                 <w:szCs w:val="28"/>
               </w:rPr>
@@ -1676,10 +1627,8 @@
             </w:r>
             <w:r>
               <w:rPr>
-                <w:rFonts w:ascii="Times New Roman" w:hAnsi="Times New Roman" w:cs="Times New Roman"/>
                 <w:noProof/>
                 <w:webHidden/>
-                <w:color w:val="000000" w:themeColor="text1"/>
                 <w:sz w:val="28"/>
                 <w:szCs w:val="28"/>
               </w:rPr>
@@ -1687,31 +1636,25 @@
             </w:r>
             <w:r>
               <w:rPr>
-                <w:rFonts w:ascii="Times New Roman" w:hAnsi="Times New Roman" w:cs="Times New Roman"/>
                 <w:noProof/>
                 <w:webHidden/>
-                <w:color w:val="000000" w:themeColor="text1"/>
-                <w:sz w:val="28"/>
-                <w:szCs w:val="28"/>
-              </w:rPr>
-              <w:instrText xml:space="preserve"> PAGEREF _Toc151413482 \h </w:instrText>
-            </w:r>
-            <w:r>
-              <w:rPr>
-                <w:rFonts w:ascii="Times New Roman" w:hAnsi="Times New Roman" w:cs="Times New Roman"/>
+                <w:sz w:val="28"/>
+                <w:szCs w:val="28"/>
+              </w:rPr>
+              <w:instrText xml:space="preserve"> PAGEREF _Toc166892217 \h </w:instrText>
+            </w:r>
+            <w:r>
+              <w:rPr>
                 <w:noProof/>
                 <w:webHidden/>
-                <w:color w:val="000000" w:themeColor="text1"/>
-                <w:sz w:val="28"/>
-                <w:szCs w:val="28"/>
-              </w:rPr>
-            </w:r>
-            <w:r>
-              <w:rPr>
-                <w:rFonts w:ascii="Times New Roman" w:hAnsi="Times New Roman" w:cs="Times New Roman"/>
+                <w:sz w:val="28"/>
+                <w:szCs w:val="28"/>
+              </w:rPr>
+            </w:r>
+            <w:r>
+              <w:rPr>
                 <w:noProof/>
                 <w:webHidden/>
-                <w:color w:val="000000" w:themeColor="text1"/>
                 <w:sz w:val="28"/>
                 <w:szCs w:val="28"/>
               </w:rPr>
@@ -1719,21 +1662,17 @@
             </w:r>
             <w:r>
               <w:rPr>
-                <w:rFonts w:ascii="Times New Roman" w:hAnsi="Times New Roman" w:cs="Times New Roman"/>
                 <w:noProof/>
                 <w:webHidden/>
-                <w:color w:val="000000" w:themeColor="text1"/>
-                <w:sz w:val="28"/>
-                <w:szCs w:val="28"/>
-              </w:rPr>
-              <w:t>6</w:t>
-            </w:r>
-            <w:r>
-              <w:rPr>
-                <w:rFonts w:ascii="Times New Roman" w:hAnsi="Times New Roman" w:cs="Times New Roman"/>
+                <w:sz w:val="28"/>
+                <w:szCs w:val="28"/>
+              </w:rPr>
+              <w:t>5</w:t>
+            </w:r>
+            <w:r>
+              <w:rPr>
                 <w:noProof/>
                 <w:webHidden/>
-                <w:color w:val="000000" w:themeColor="text1"/>
                 <w:sz w:val="28"/>
                 <w:szCs w:val="28"/>
               </w:rPr>
@@ -1743,48 +1682,50 @@
         </w:p>
         <w:p>
           <w:pPr>
-            <w:pStyle w:val="a7"/>
+            <w:pStyle w:val="11"/>
             <w:tabs>
               <w:tab w:val="left" w:pos="440"/>
-              <w:tab w:val="right" w:leader="dot" w:pos="9345"/>
+              <w:tab w:val="right" w:leader="dot" w:pos="9628"/>
             </w:tabs>
-            <w:spacing w:before="0" w:line="360" w:lineRule="auto"/>
             <w:rPr>
-              <w:rFonts w:ascii="Times New Roman" w:hAnsi="Times New Roman" w:cs="Times New Roman"/>
+              <w:rFonts w:asciiTheme="minorHAnsi" w:hAnsiTheme="minorHAnsi" w:cstheme="minorBidi"/>
               <w:noProof/>
-              <w:color w:val="000000" w:themeColor="text1"/>
               <w:sz w:val="28"/>
               <w:szCs w:val="28"/>
             </w:rPr>
           </w:pPr>
-          <w:hyperlink w:anchor="_Toc151413483" w:history="1">
-            <w:r>
-              <w:rPr>
-                <w:rFonts w:ascii="Times New Roman" w:hAnsi="Times New Roman" w:cs="Times New Roman"/>
+          <w:hyperlink w:anchor="_Toc166892218" w:history="1">
+            <w:r>
+              <w:rPr>
+                <w:rStyle w:val="a8"/>
                 <w:noProof/>
-                <w:color w:val="000000" w:themeColor="text1"/>
-                <w:sz w:val="28"/>
-                <w:szCs w:val="28"/>
-              </w:rPr>
-              <w:t>7.</w:t>
-            </w:r>
-            <w:r>
-              <w:rPr>
-                <w:rFonts w:ascii="Times New Roman" w:hAnsi="Times New Roman" w:cs="Times New Roman"/>
+                <w:sz w:val="28"/>
+                <w:szCs w:val="28"/>
+              </w:rPr>
+              <w:t>8.</w:t>
+            </w:r>
+            <w:r>
+              <w:rPr>
+                <w:rFonts w:asciiTheme="minorHAnsi" w:hAnsiTheme="minorHAnsi" w:cstheme="minorBidi"/>
                 <w:noProof/>
-                <w:color w:val="000000" w:themeColor="text1"/>
                 <w:sz w:val="28"/>
                 <w:szCs w:val="28"/>
               </w:rPr>
               <w:tab/>
-              <w:t>Рекомендации программисту</w:t>
-            </w:r>
-            <w:r>
-              <w:rPr>
-                <w:rFonts w:ascii="Times New Roman" w:hAnsi="Times New Roman" w:cs="Times New Roman"/>
+            </w:r>
+            <w:r>
+              <w:rPr>
+                <w:rStyle w:val="a8"/>
+                <w:noProof/>
+                <w:sz w:val="28"/>
+                <w:szCs w:val="28"/>
+              </w:rPr>
+              <w:t>Контрольный пример</w:t>
+            </w:r>
+            <w:r>
+              <w:rPr>
                 <w:noProof/>
                 <w:webHidden/>
-                <w:color w:val="000000" w:themeColor="text1"/>
                 <w:sz w:val="28"/>
                 <w:szCs w:val="28"/>
               </w:rPr>
@@ -1792,10 +1733,8 @@
             </w:r>
             <w:r>
               <w:rPr>
-                <w:rFonts w:ascii="Times New Roman" w:hAnsi="Times New Roman" w:cs="Times New Roman"/>
                 <w:noProof/>
                 <w:webHidden/>
-                <w:color w:val="000000" w:themeColor="text1"/>
                 <w:sz w:val="28"/>
                 <w:szCs w:val="28"/>
               </w:rPr>
@@ -1803,31 +1742,25 @@
             </w:r>
             <w:r>
               <w:rPr>
-                <w:rFonts w:ascii="Times New Roman" w:hAnsi="Times New Roman" w:cs="Times New Roman"/>
                 <w:noProof/>
                 <w:webHidden/>
-                <w:color w:val="000000" w:themeColor="text1"/>
-                <w:sz w:val="28"/>
-                <w:szCs w:val="28"/>
-              </w:rPr>
-              <w:instrText xml:space="preserve"> PAGEREF _Toc151413483 \h </w:instrText>
-            </w:r>
-            <w:r>
-              <w:rPr>
-                <w:rFonts w:ascii="Times New Roman" w:hAnsi="Times New Roman" w:cs="Times New Roman"/>
+                <w:sz w:val="28"/>
+                <w:szCs w:val="28"/>
+              </w:rPr>
+              <w:instrText xml:space="preserve"> PAGEREF _Toc166892218 \h </w:instrText>
+            </w:r>
+            <w:r>
+              <w:rPr>
                 <w:noProof/>
                 <w:webHidden/>
-                <w:color w:val="000000" w:themeColor="text1"/>
-                <w:sz w:val="28"/>
-                <w:szCs w:val="28"/>
-              </w:rPr>
-            </w:r>
-            <w:r>
-              <w:rPr>
-                <w:rFonts w:ascii="Times New Roman" w:hAnsi="Times New Roman" w:cs="Times New Roman"/>
+                <w:sz w:val="28"/>
+                <w:szCs w:val="28"/>
+              </w:rPr>
+            </w:r>
+            <w:r>
+              <w:rPr>
                 <w:noProof/>
                 <w:webHidden/>
-                <w:color w:val="000000" w:themeColor="text1"/>
                 <w:sz w:val="28"/>
                 <w:szCs w:val="28"/>
               </w:rPr>
@@ -1835,10 +1768,8 @@
             </w:r>
             <w:r>
               <w:rPr>
-                <w:rFonts w:ascii="Times New Roman" w:hAnsi="Times New Roman" w:cs="Times New Roman"/>
                 <w:noProof/>
                 <w:webHidden/>
-                <w:color w:val="000000" w:themeColor="text1"/>
                 <w:sz w:val="28"/>
                 <w:szCs w:val="28"/>
               </w:rPr>
@@ -1846,10 +1777,8 @@
             </w:r>
             <w:r>
               <w:rPr>
-                <w:rFonts w:ascii="Times New Roman" w:hAnsi="Times New Roman" w:cs="Times New Roman"/>
                 <w:noProof/>
                 <w:webHidden/>
-                <w:color w:val="000000" w:themeColor="text1"/>
                 <w:sz w:val="28"/>
                 <w:szCs w:val="28"/>
               </w:rPr>
@@ -1859,48 +1788,50 @@
         </w:p>
         <w:p>
           <w:pPr>
-            <w:pStyle w:val="a7"/>
+            <w:pStyle w:val="11"/>
             <w:tabs>
               <w:tab w:val="left" w:pos="440"/>
-              <w:tab w:val="right" w:leader="dot" w:pos="9345"/>
+              <w:tab w:val="right" w:leader="dot" w:pos="9628"/>
             </w:tabs>
-            <w:spacing w:before="0" w:line="360" w:lineRule="auto"/>
             <w:rPr>
-              <w:rFonts w:ascii="Times New Roman" w:hAnsi="Times New Roman" w:cs="Times New Roman"/>
+              <w:rFonts w:asciiTheme="minorHAnsi" w:hAnsiTheme="minorHAnsi" w:cstheme="minorBidi"/>
               <w:noProof/>
-              <w:color w:val="000000" w:themeColor="text1"/>
               <w:sz w:val="28"/>
               <w:szCs w:val="28"/>
             </w:rPr>
           </w:pPr>
-          <w:hyperlink w:anchor="_Toc151413484" w:history="1">
-            <w:r>
-              <w:rPr>
-                <w:rFonts w:ascii="Times New Roman" w:hAnsi="Times New Roman" w:cs="Times New Roman"/>
+          <w:hyperlink w:anchor="_Toc166892219" w:history="1">
+            <w:r>
+              <w:rPr>
+                <w:rStyle w:val="a8"/>
                 <w:noProof/>
-                <w:color w:val="000000" w:themeColor="text1"/>
-                <w:sz w:val="28"/>
-                <w:szCs w:val="28"/>
-              </w:rPr>
-              <w:t>8.</w:t>
-            </w:r>
-            <w:r>
-              <w:rPr>
-                <w:rFonts w:ascii="Times New Roman" w:hAnsi="Times New Roman" w:cs="Times New Roman"/>
+                <w:sz w:val="28"/>
+                <w:szCs w:val="28"/>
+              </w:rPr>
+              <w:t>9.</w:t>
+            </w:r>
+            <w:r>
+              <w:rPr>
+                <w:rFonts w:asciiTheme="minorHAnsi" w:hAnsiTheme="minorHAnsi" w:cstheme="minorBidi"/>
                 <w:noProof/>
-                <w:color w:val="000000" w:themeColor="text1"/>
                 <w:sz w:val="28"/>
                 <w:szCs w:val="28"/>
               </w:rPr>
               <w:tab/>
-              <w:t>Контрольный пример</w:t>
-            </w:r>
-            <w:r>
-              <w:rPr>
-                <w:rFonts w:ascii="Times New Roman" w:hAnsi="Times New Roman" w:cs="Times New Roman"/>
+            </w:r>
+            <w:r>
+              <w:rPr>
+                <w:rStyle w:val="a8"/>
+                <w:noProof/>
+                <w:sz w:val="28"/>
+                <w:szCs w:val="28"/>
+              </w:rPr>
+              <w:t>Сравнение каскадной и параллельной реализации</w:t>
+            </w:r>
+            <w:r>
+              <w:rPr>
                 <w:noProof/>
                 <w:webHidden/>
-                <w:color w:val="000000" w:themeColor="text1"/>
                 <w:sz w:val="28"/>
                 <w:szCs w:val="28"/>
               </w:rPr>
@@ -1908,10 +1839,8 @@
             </w:r>
             <w:r>
               <w:rPr>
-                <w:rFonts w:ascii="Times New Roman" w:hAnsi="Times New Roman" w:cs="Times New Roman"/>
                 <w:noProof/>
                 <w:webHidden/>
-                <w:color w:val="000000" w:themeColor="text1"/>
                 <w:sz w:val="28"/>
                 <w:szCs w:val="28"/>
               </w:rPr>
@@ -1919,31 +1848,25 @@
             </w:r>
             <w:r>
               <w:rPr>
-                <w:rFonts w:ascii="Times New Roman" w:hAnsi="Times New Roman" w:cs="Times New Roman"/>
                 <w:noProof/>
                 <w:webHidden/>
-                <w:color w:val="000000" w:themeColor="text1"/>
-                <w:sz w:val="28"/>
-                <w:szCs w:val="28"/>
-              </w:rPr>
-              <w:instrText xml:space="preserve"> PAGEREF _Toc151413484 \h </w:instrText>
-            </w:r>
-            <w:r>
-              <w:rPr>
-                <w:rFonts w:ascii="Times New Roman" w:hAnsi="Times New Roman" w:cs="Times New Roman"/>
+                <w:sz w:val="28"/>
+                <w:szCs w:val="28"/>
+              </w:rPr>
+              <w:instrText xml:space="preserve"> PAGEREF _Toc166892219 \h </w:instrText>
+            </w:r>
+            <w:r>
+              <w:rPr>
                 <w:noProof/>
                 <w:webHidden/>
-                <w:color w:val="000000" w:themeColor="text1"/>
-                <w:sz w:val="28"/>
-                <w:szCs w:val="28"/>
-              </w:rPr>
-            </w:r>
-            <w:r>
-              <w:rPr>
-                <w:rFonts w:ascii="Times New Roman" w:hAnsi="Times New Roman" w:cs="Times New Roman"/>
+                <w:sz w:val="28"/>
+                <w:szCs w:val="28"/>
+              </w:rPr>
+            </w:r>
+            <w:r>
+              <w:rPr>
                 <w:noProof/>
                 <w:webHidden/>
-                <w:color w:val="000000" w:themeColor="text1"/>
                 <w:sz w:val="28"/>
                 <w:szCs w:val="28"/>
               </w:rPr>
@@ -1951,10 +1874,8 @@
             </w:r>
             <w:r>
               <w:rPr>
-                <w:rFonts w:ascii="Times New Roman" w:hAnsi="Times New Roman" w:cs="Times New Roman"/>
                 <w:noProof/>
                 <w:webHidden/>
-                <w:color w:val="000000" w:themeColor="text1"/>
                 <w:sz w:val="28"/>
                 <w:szCs w:val="28"/>
               </w:rPr>
@@ -1962,10 +1883,8 @@
             </w:r>
             <w:r>
               <w:rPr>
-                <w:rFonts w:ascii="Times New Roman" w:hAnsi="Times New Roman" w:cs="Times New Roman"/>
                 <w:noProof/>
                 <w:webHidden/>
-                <w:color w:val="000000" w:themeColor="text1"/>
                 <w:sz w:val="28"/>
                 <w:szCs w:val="28"/>
               </w:rPr>
@@ -1975,48 +1894,50 @@
         </w:p>
         <w:p>
           <w:pPr>
-            <w:pStyle w:val="a7"/>
+            <w:pStyle w:val="11"/>
             <w:tabs>
-              <w:tab w:val="left" w:pos="440"/>
-              <w:tab w:val="right" w:leader="dot" w:pos="9345"/>
+              <w:tab w:val="left" w:pos="660"/>
+              <w:tab w:val="right" w:leader="dot" w:pos="9628"/>
             </w:tabs>
-            <w:spacing w:before="0" w:line="360" w:lineRule="auto"/>
             <w:rPr>
-              <w:rFonts w:ascii="Times New Roman" w:hAnsi="Times New Roman" w:cs="Times New Roman"/>
+              <w:rFonts w:asciiTheme="minorHAnsi" w:hAnsiTheme="minorHAnsi" w:cstheme="minorBidi"/>
               <w:noProof/>
-              <w:color w:val="000000" w:themeColor="text1"/>
               <w:sz w:val="28"/>
               <w:szCs w:val="28"/>
             </w:rPr>
           </w:pPr>
-          <w:hyperlink w:anchor="_Toc151413485" w:history="1">
-            <w:r>
-              <w:rPr>
-                <w:rFonts w:ascii="Times New Roman" w:hAnsi="Times New Roman" w:cs="Times New Roman"/>
+          <w:hyperlink w:anchor="_Toc166892220" w:history="1">
+            <w:r>
+              <w:rPr>
+                <w:rStyle w:val="a8"/>
                 <w:noProof/>
-                <w:color w:val="000000" w:themeColor="text1"/>
-                <w:sz w:val="28"/>
-                <w:szCs w:val="28"/>
-              </w:rPr>
-              <w:t>9.</w:t>
-            </w:r>
-            <w:r>
-              <w:rPr>
-                <w:rFonts w:ascii="Times New Roman" w:hAnsi="Times New Roman" w:cs="Times New Roman"/>
+                <w:sz w:val="28"/>
+                <w:szCs w:val="28"/>
+              </w:rPr>
+              <w:t>10.</w:t>
+            </w:r>
+            <w:r>
+              <w:rPr>
+                <w:rFonts w:asciiTheme="minorHAnsi" w:hAnsiTheme="minorHAnsi" w:cstheme="minorBidi"/>
                 <w:noProof/>
-                <w:color w:val="000000" w:themeColor="text1"/>
                 <w:sz w:val="28"/>
                 <w:szCs w:val="28"/>
               </w:rPr>
               <w:tab/>
+            </w:r>
+            <w:r>
+              <w:rPr>
+                <w:rStyle w:val="a8"/>
+                <w:noProof/>
+                <w:sz w:val="28"/>
+                <w:szCs w:val="28"/>
+              </w:rPr>
               <w:t>Заключение</w:t>
             </w:r>
             <w:r>
               <w:rPr>
-                <w:rFonts w:ascii="Times New Roman" w:hAnsi="Times New Roman" w:cs="Times New Roman"/>
                 <w:noProof/>
                 <w:webHidden/>
-                <w:color w:val="000000" w:themeColor="text1"/>
                 <w:sz w:val="28"/>
                 <w:szCs w:val="28"/>
               </w:rPr>
@@ -2024,10 +1945,8 @@
             </w:r>
             <w:r>
               <w:rPr>
-                <w:rFonts w:ascii="Times New Roman" w:hAnsi="Times New Roman" w:cs="Times New Roman"/>
                 <w:noProof/>
                 <w:webHidden/>
-                <w:color w:val="000000" w:themeColor="text1"/>
                 <w:sz w:val="28"/>
                 <w:szCs w:val="28"/>
               </w:rPr>
@@ -2035,31 +1954,25 @@
             </w:r>
             <w:r>
               <w:rPr>
-                <w:rFonts w:ascii="Times New Roman" w:hAnsi="Times New Roman" w:cs="Times New Roman"/>
                 <w:noProof/>
                 <w:webHidden/>
-                <w:color w:val="000000" w:themeColor="text1"/>
-                <w:sz w:val="28"/>
-                <w:szCs w:val="28"/>
-              </w:rPr>
-              <w:instrText xml:space="preserve"> PAGEREF _Toc151413485 \h </w:instrText>
-            </w:r>
-            <w:r>
-              <w:rPr>
-                <w:rFonts w:ascii="Times New Roman" w:hAnsi="Times New Roman" w:cs="Times New Roman"/>
+                <w:sz w:val="28"/>
+                <w:szCs w:val="28"/>
+              </w:rPr>
+              <w:instrText xml:space="preserve"> PAGEREF _Toc166892220 \h </w:instrText>
+            </w:r>
+            <w:r>
+              <w:rPr>
                 <w:noProof/>
                 <w:webHidden/>
-                <w:color w:val="000000" w:themeColor="text1"/>
-                <w:sz w:val="28"/>
-                <w:szCs w:val="28"/>
-              </w:rPr>
-            </w:r>
-            <w:r>
-              <w:rPr>
-                <w:rFonts w:ascii="Times New Roman" w:hAnsi="Times New Roman" w:cs="Times New Roman"/>
+                <w:sz w:val="28"/>
+                <w:szCs w:val="28"/>
+              </w:rPr>
+            </w:r>
+            <w:r>
+              <w:rPr>
                 <w:noProof/>
                 <w:webHidden/>
-                <w:color w:val="000000" w:themeColor="text1"/>
                 <w:sz w:val="28"/>
                 <w:szCs w:val="28"/>
               </w:rPr>
@@ -2067,21 +1980,17 @@
             </w:r>
             <w:r>
               <w:rPr>
-                <w:rFonts w:ascii="Times New Roman" w:hAnsi="Times New Roman" w:cs="Times New Roman"/>
                 <w:noProof/>
                 <w:webHidden/>
-                <w:color w:val="000000" w:themeColor="text1"/>
-                <w:sz w:val="28"/>
-                <w:szCs w:val="28"/>
-              </w:rPr>
-              <w:t>8</w:t>
-            </w:r>
-            <w:r>
-              <w:rPr>
-                <w:rFonts w:ascii="Times New Roman" w:hAnsi="Times New Roman" w:cs="Times New Roman"/>
+                <w:sz w:val="28"/>
+                <w:szCs w:val="28"/>
+              </w:rPr>
+              <w:t>10</w:t>
+            </w:r>
+            <w:r>
+              <w:rPr>
                 <w:noProof/>
                 <w:webHidden/>
-                <w:color w:val="000000" w:themeColor="text1"/>
                 <w:sz w:val="28"/>
                 <w:szCs w:val="28"/>
               </w:rPr>
@@ -2143,7 +2052,7 @@
           <w:szCs w:val="28"/>
         </w:rPr>
       </w:pPr>
-      <w:bookmarkStart w:id="0" w:name="_Toc151413474"/>
+      <w:bookmarkStart w:id="0" w:name="_Toc166892209"/>
       <w:r>
         <w:rPr>
           <w:rFonts w:ascii="Times New Roman" w:hAnsi="Times New Roman" w:cs="Times New Roman"/>
@@ -2239,7 +2148,7 @@
           <w:szCs w:val="28"/>
         </w:rPr>
       </w:pPr>
-      <w:bookmarkStart w:id="1" w:name="_Toc151413475"/>
+      <w:bookmarkStart w:id="1" w:name="_Toc166892210"/>
       <w:r>
         <w:rPr>
           <w:rFonts w:ascii="Times New Roman" w:hAnsi="Times New Roman" w:cs="Times New Roman"/>
@@ -2290,7 +2199,7 @@
           <w:szCs w:val="28"/>
         </w:rPr>
       </w:pPr>
-      <w:bookmarkStart w:id="2" w:name="_Toc151413476"/>
+      <w:bookmarkStart w:id="2" w:name="_Toc166892211"/>
       <w:r>
         <w:rPr>
           <w:rFonts w:ascii="Times New Roman" w:hAnsi="Times New Roman" w:cs="Times New Roman"/>
@@ -2723,7 +2632,7 @@
           <w:szCs w:val="28"/>
         </w:rPr>
       </w:pPr>
-      <w:bookmarkStart w:id="3" w:name="_Toc151413477"/>
+      <w:bookmarkStart w:id="3" w:name="_Toc166892212"/>
       <w:r>
         <w:rPr>
           <w:rFonts w:ascii="Times New Roman" w:hAnsi="Times New Roman" w:cs="Times New Roman"/>
@@ -3166,7 +3075,7 @@
           <w:szCs w:val="28"/>
         </w:rPr>
       </w:pPr>
-      <w:bookmarkStart w:id="4" w:name="_Toc151413478"/>
+      <w:bookmarkStart w:id="4" w:name="_Toc166892213"/>
       <w:r>
         <w:rPr>
           <w:rFonts w:ascii="Times New Roman" w:hAnsi="Times New Roman" w:cs="Times New Roman"/>
@@ -3199,7 +3108,7 @@
           <w:szCs w:val="28"/>
         </w:rPr>
       </w:pPr>
-      <w:bookmarkStart w:id="5" w:name="_Toc151413479"/>
+      <w:bookmarkStart w:id="5" w:name="_Toc166892214"/>
       <w:r>
         <w:rPr>
           <w:rFonts w:ascii="Times New Roman" w:hAnsi="Times New Roman" w:cs="Times New Roman"/>
@@ -3869,7 +3778,7 @@
           <w:szCs w:val="28"/>
         </w:rPr>
       </w:pPr>
-      <w:bookmarkStart w:id="6" w:name="_Toc151413480"/>
+      <w:bookmarkStart w:id="6" w:name="_Toc166892215"/>
       <w:r>
         <w:rPr>
           <w:rFonts w:ascii="Times New Roman" w:hAnsi="Times New Roman" w:cs="Times New Roman"/>
@@ -4695,7 +4604,7 @@
           <w:szCs w:val="28"/>
         </w:rPr>
       </w:pPr>
-      <w:bookmarkStart w:id="8" w:name="_Toc151413482"/>
+      <w:bookmarkStart w:id="8" w:name="_Toc166892216"/>
       <w:r>
         <w:rPr>
           <w:rFonts w:ascii="Times New Roman" w:hAnsi="Times New Roman" w:cs="Times New Roman"/>
@@ -4776,14 +4685,7 @@
           <w:sz w:val="28"/>
           <w:szCs w:val="28"/>
         </w:rPr>
-        <w:t xml:space="preserve"> отвечает за </w:t>
-      </w:r>
-      <w:r>
-        <w:rPr>
-          <w:sz w:val="28"/>
-          <w:szCs w:val="28"/>
-        </w:rPr>
-        <w:t xml:space="preserve">выбор папки, в которой хранится </w:t>
+        <w:t xml:space="preserve"> отвечает за выбор папки, в которой хранится </w:t>
       </w:r>
       <w:proofErr w:type="spellStart"/>
       <w:r>
@@ -4963,16 +4865,7 @@
           <w:sz w:val="28"/>
           <w:szCs w:val="28"/>
         </w:rPr>
-        <w:t>Запустит</w:t>
-      </w:r>
-      <w:r>
-        <w:rPr>
-          <w:i/>
-          <w:iCs/>
-          <w:sz w:val="28"/>
-          <w:szCs w:val="28"/>
-        </w:rPr>
-        <w:t>ь</w:t>
+        <w:t>Запустить</w:t>
       </w:r>
       <w:r>
         <w:rPr>
@@ -4988,21 +4881,7 @@
           <w:sz w:val="28"/>
           <w:szCs w:val="28"/>
         </w:rPr>
-        <w:t xml:space="preserve"> отвечает за </w:t>
-      </w:r>
-      <w:r>
-        <w:rPr>
-          <w:sz w:val="28"/>
-          <w:szCs w:val="28"/>
-        </w:rPr>
-        <w:t>запуск</w:t>
-      </w:r>
-      <w:r>
-        <w:rPr>
-          <w:sz w:val="28"/>
-          <w:szCs w:val="28"/>
-        </w:rPr>
-        <w:t xml:space="preserve"> программы.</w:t>
+        <w:t xml:space="preserve"> отвечает за запуск программы.</w:t>
       </w:r>
     </w:p>
     <w:p>
@@ -5041,7 +4920,7 @@
           <w:szCs w:val="28"/>
         </w:rPr>
       </w:pPr>
-      <w:bookmarkStart w:id="9" w:name="_Toc151413483"/>
+      <w:bookmarkStart w:id="9" w:name="_Toc166892217"/>
       <w:r>
         <w:rPr>
           <w:rFonts w:ascii="Times New Roman" w:hAnsi="Times New Roman" w:cs="Times New Roman"/>
@@ -5300,7 +5179,7 @@
           <w:szCs w:val="28"/>
         </w:rPr>
       </w:pPr>
-      <w:bookmarkStart w:id="10" w:name="_Toc151413484"/>
+      <w:bookmarkStart w:id="10" w:name="_Toc166892218"/>
       <w:r>
         <w:rPr>
           <w:rFonts w:ascii="Times New Roman" w:hAnsi="Times New Roman" w:cs="Times New Roman"/>
@@ -5438,6 +5317,7 @@
         <w:rPr>
           <w:i/>
           <w:iCs/>
+          <w:noProof/>
           <w:sz w:val="24"/>
           <w:szCs w:val="24"/>
         </w:rPr>
@@ -5495,6 +5375,7 @@
         <w:rPr>
           <w:i/>
           <w:iCs/>
+          <w:noProof/>
           <w:sz w:val="24"/>
           <w:szCs w:val="24"/>
         </w:rPr>
@@ -5781,16 +5662,7 @@
           <w:sz w:val="24"/>
           <w:szCs w:val="24"/>
         </w:rPr>
-        <w:t xml:space="preserve"> </w:t>
-      </w:r>
-      <w:r>
-        <w:rPr>
-          <w:i/>
-          <w:iCs/>
-          <w:sz w:val="24"/>
-          <w:szCs w:val="24"/>
-        </w:rPr>
-        <w:t>Результат работы программы</w:t>
+        <w:t xml:space="preserve"> Результат работы программы</w:t>
       </w:r>
     </w:p>
     <w:p>
@@ -5921,16 +5793,7 @@
           <w:sz w:val="24"/>
           <w:szCs w:val="24"/>
         </w:rPr>
-        <w:t xml:space="preserve"> </w:t>
-      </w:r>
-      <w:r>
-        <w:rPr>
-          <w:i/>
-          <w:iCs/>
-          <w:sz w:val="24"/>
-          <w:szCs w:val="24"/>
-        </w:rPr>
-        <w:t>Корректность работы программы</w:t>
+        <w:t xml:space="preserve"> Корректность работы программы</w:t>
       </w:r>
     </w:p>
     <w:p>
@@ -5950,6 +5813,7 @@
           <w:szCs w:val="28"/>
         </w:rPr>
       </w:pPr>
+      <w:bookmarkStart w:id="11" w:name="_Toc166892219"/>
       <w:r>
         <w:rPr>
           <w:rFonts w:ascii="Times New Roman" w:hAnsi="Times New Roman" w:cs="Times New Roman"/>
@@ -5961,6 +5825,7 @@
         </w:rPr>
         <w:t>Сравнение каскадной и параллельной реализации</w:t>
       </w:r>
+      <w:bookmarkEnd w:id="11"/>
     </w:p>
     <w:p>
       <w:pPr>
@@ -6114,21 +5979,7 @@
           <w:sz w:val="28"/>
           <w:szCs w:val="28"/>
         </w:rPr>
-        <w:t xml:space="preserve">Из графика видно, что наиболее хорошо себя показывают каскадные реализации PLS и CCA. Однако PLS все же дает немного </w:t>
-      </w:r>
-      <w:r>
-        <w:rPr>
-          <w:sz w:val="28"/>
-          <w:szCs w:val="28"/>
-        </w:rPr>
-        <w:t>лучшие</w:t>
-      </w:r>
-      <w:r>
-        <w:rPr>
-          <w:sz w:val="28"/>
-          <w:szCs w:val="28"/>
-        </w:rPr>
-        <w:t xml:space="preserve"> результаты. На рисунке </w:t>
+        <w:t xml:space="preserve">Из графика видно, что наиболее хорошо себя показывают каскадные реализации PLS и CCA. Однако PLS все же дает немного лучшие результаты. На рисунке </w:t>
       </w:r>
       <w:r>
         <w:rPr>
@@ -6293,21 +6144,7 @@
           <w:sz w:val="28"/>
           <w:szCs w:val="28"/>
         </w:rPr>
-        <w:t xml:space="preserve">Теперь применим РРПП. </w:t>
-      </w:r>
-      <w:r>
-        <w:rPr>
-          <w:sz w:val="28"/>
-          <w:szCs w:val="28"/>
-        </w:rPr>
-        <w:t>Оптимальный</w:t>
-      </w:r>
-      <w:r>
-        <w:rPr>
-          <w:sz w:val="28"/>
-          <w:szCs w:val="28"/>
-        </w:rPr>
-        <w:t xml:space="preserve"> количеством главных компонент является 10. На рисунке </w:t>
+        <w:t xml:space="preserve">Теперь применим РРПП. Оптимальный количеством главных компонент является 10. На рисунке </w:t>
       </w:r>
       <w:r>
         <w:rPr>
@@ -6417,16 +6254,7 @@
           <w:sz w:val="24"/>
           <w:szCs w:val="24"/>
         </w:rPr>
-        <w:t>9.</w:t>
-      </w:r>
-      <w:r>
-        <w:rPr>
-          <w:i/>
-          <w:iCs/>
-          <w:sz w:val="24"/>
-          <w:szCs w:val="24"/>
-        </w:rPr>
-        <w:t>3</w:t>
+        <w:t>9.3</w:t>
       </w:r>
       <w:r>
         <w:rPr>
@@ -8713,7 +8541,7 @@
           <w:szCs w:val="28"/>
         </w:rPr>
       </w:pPr>
-      <w:bookmarkStart w:id="11" w:name="_Toc151413485"/>
+      <w:bookmarkStart w:id="12" w:name="_Toc166892220"/>
       <w:r>
         <w:rPr>
           <w:rFonts w:ascii="Times New Roman" w:hAnsi="Times New Roman" w:cs="Times New Roman"/>
@@ -8725,7 +8553,7 @@
         </w:rPr>
         <w:t>Заключение</w:t>
       </w:r>
-      <w:bookmarkEnd w:id="11"/>
+      <w:bookmarkEnd w:id="12"/>
     </w:p>
     <w:p>
       <w:pPr>

</xml_diff>